<commit_message>
transformed shedding contender but running into bugs
</commit_message>
<xml_diff>
--- a/CS221 Final Project Trials.docx
+++ b/CS221 Final Project Trials.docx
@@ -14,6 +14,12 @@
         </w:rPr>
         <w:t>Attempt:  Play two dumb contenders against each other. For each game, get last 100 states for each contender and label and save these states. Use logistic regression to find a theta. Use theta for protagonist.</w:t>
       </w:r>
+      <w:r>
+        <w:rPr>
+          <w:lang w:val="en-GB"/>
+        </w:rPr>
+        <w:t xml:space="preserve"> Feature vector includes bias term, radial vector and number of cards opponent has.</w:t>
+      </w:r>
     </w:p>
     <w:p>
       <w:pPr>
@@ -34,6 +40,12 @@
         </w:rPr>
         <w:t>Result: Player 0 won: 0.245, Player 1 won: 0.755</w:t>
       </w:r>
+      <w:r>
+        <w:rPr>
+          <w:lang w:val="en-GB"/>
+        </w:rPr>
+        <w:t xml:space="preserve"> (with 100 games)</w:t>
+      </w:r>
     </w:p>
     <w:p>
       <w:pPr>
@@ -54,8 +66,6 @@
         </w:rPr>
         <w:t xml:space="preserve">Features: </w:t>
       </w:r>
-      <w:bookmarkStart w:id="0" w:name="_GoBack"/>
-      <w:bookmarkEnd w:id="0"/>
     </w:p>
     <w:p>
       <w:pPr>
@@ -151,6 +161,669 @@
         </w:rPr>
         <w:t>-0.08711103769250582, -0.0840429476827378, -0.0743778495410734]</w:t>
       </w:r>
+    </w:p>
+    <w:p>
+      <w:pPr>
+        <w:rPr>
+          <w:rFonts w:ascii="Helvetica Neue" w:hAnsi="Helvetica Neue" w:cs="Helvetica Neue"/>
+          <w:color w:val="000000"/>
+        </w:rPr>
+      </w:pPr>
+    </w:p>
+    <w:p>
+      <w:pPr>
+        <w:rPr>
+          <w:rFonts w:ascii="Helvetica Neue" w:hAnsi="Helvetica Neue" w:cs="Helvetica Neue"/>
+          <w:color w:val="000000"/>
+        </w:rPr>
+      </w:pPr>
+    </w:p>
+    <w:p>
+      <w:pPr>
+        <w:rPr>
+          <w:rFonts w:ascii="Helvetica Neue" w:hAnsi="Helvetica Neue" w:cs="Helvetica Neue"/>
+          <w:color w:val="000000"/>
+        </w:rPr>
+      </w:pPr>
+      <w:r>
+        <w:rPr>
+          <w:rFonts w:ascii="Helvetica Neue" w:hAnsi="Helvetica Neue" w:cs="Helvetica Neue"/>
+          <w:color w:val="000000"/>
+        </w:rPr>
+        <w:t>Result: Player 0 won: 0.513663, Player 1 won: 1-0.513663 (with 10,000 games)</w:t>
+      </w:r>
+    </w:p>
+    <w:p>
+      <w:pPr>
+        <w:rPr>
+          <w:rFonts w:ascii="Helvetica Neue" w:hAnsi="Helvetica Neue" w:cs="Helvetica Neue"/>
+          <w:color w:val="000000"/>
+        </w:rPr>
+      </w:pPr>
+    </w:p>
+    <w:p>
+      <w:pPr>
+        <w:rPr>
+          <w:rFonts w:ascii="Helvetica Neue" w:hAnsi="Helvetica Neue" w:cs="Helvetica Neue"/>
+          <w:color w:val="000000"/>
+        </w:rPr>
+      </w:pPr>
+      <w:r>
+        <w:rPr>
+          <w:rFonts w:ascii="Helvetica Neue" w:hAnsi="Helvetica Neue" w:cs="Helvetica Neue"/>
+          <w:color w:val="000000"/>
+        </w:rPr>
+        <w:t>Theta:</w:t>
+      </w:r>
+    </w:p>
+    <w:p>
+      <w:pPr>
+        <w:rPr>
+          <w:rFonts w:ascii="Helvetica Neue" w:hAnsi="Helvetica Neue" w:cs="Helvetica Neue"/>
+          <w:color w:val="000000"/>
+        </w:rPr>
+      </w:pPr>
+    </w:p>
+    <w:tbl>
+      <w:tblPr>
+        <w:tblStyle w:val="TableGrid"/>
+        <w:tblW w:w="0" w:type="auto"/>
+        <w:tblLook w:val="04A0" w:firstRow="1" w:lastRow="0" w:firstColumn="1" w:lastColumn="0" w:noHBand="0" w:noVBand="1"/>
+      </w:tblPr>
+      <w:tblGrid>
+        <w:gridCol w:w="1501"/>
+        <w:gridCol w:w="1501"/>
+        <w:gridCol w:w="1502"/>
+        <w:gridCol w:w="1502"/>
+        <w:gridCol w:w="1502"/>
+        <w:gridCol w:w="1502"/>
+      </w:tblGrid>
+      <w:tr>
+        <w:tc>
+          <w:tcPr>
+            <w:tcW w:w="1501" w:type="dxa"/>
+          </w:tcPr>
+          <w:p>
+            <w:pPr>
+              <w:rPr>
+                <w:rFonts w:ascii="Helvetica Neue" w:hAnsi="Helvetica Neue" w:cs="Helvetica Neue"/>
+                <w:color w:val="000000"/>
+              </w:rPr>
+            </w:pPr>
+          </w:p>
+        </w:tc>
+        <w:tc>
+          <w:tcPr>
+            <w:tcW w:w="1501" w:type="dxa"/>
+          </w:tcPr>
+          <w:p>
+            <w:pPr>
+              <w:rPr>
+                <w:rFonts w:ascii="Helvetica Neue" w:hAnsi="Helvetica Neue" w:cs="Helvetica Neue"/>
+                <w:color w:val="000000"/>
+              </w:rPr>
+            </w:pPr>
+            <w:r>
+              <w:rPr>
+                <w:rFonts w:ascii="Helvetica Neue" w:hAnsi="Helvetica Neue" w:cs="Helvetica Neue"/>
+                <w:color w:val="000000"/>
+              </w:rPr>
+              <w:t>1</w:t>
+            </w:r>
+          </w:p>
+        </w:tc>
+        <w:tc>
+          <w:tcPr>
+            <w:tcW w:w="1502" w:type="dxa"/>
+          </w:tcPr>
+          <w:p>
+            <w:pPr>
+              <w:rPr>
+                <w:rFonts w:ascii="Helvetica Neue" w:hAnsi="Helvetica Neue" w:cs="Helvetica Neue"/>
+                <w:color w:val="000000"/>
+              </w:rPr>
+            </w:pPr>
+            <w:r>
+              <w:rPr>
+                <w:rFonts w:ascii="Helvetica Neue" w:hAnsi="Helvetica Neue" w:cs="Helvetica Neue"/>
+                <w:color w:val="000000"/>
+              </w:rPr>
+              <w:t>2</w:t>
+            </w:r>
+          </w:p>
+        </w:tc>
+        <w:tc>
+          <w:tcPr>
+            <w:tcW w:w="1502" w:type="dxa"/>
+          </w:tcPr>
+          <w:p>
+            <w:pPr>
+              <w:rPr>
+                <w:rFonts w:ascii="Helvetica Neue" w:hAnsi="Helvetica Neue" w:cs="Helvetica Neue"/>
+                <w:color w:val="000000"/>
+              </w:rPr>
+            </w:pPr>
+            <w:r>
+              <w:rPr>
+                <w:rFonts w:ascii="Helvetica Neue" w:hAnsi="Helvetica Neue" w:cs="Helvetica Neue"/>
+                <w:color w:val="000000"/>
+              </w:rPr>
+              <w:t>3</w:t>
+            </w:r>
+          </w:p>
+        </w:tc>
+        <w:tc>
+          <w:tcPr>
+            <w:tcW w:w="1502" w:type="dxa"/>
+          </w:tcPr>
+          <w:p>
+            <w:pPr>
+              <w:rPr>
+                <w:rFonts w:ascii="Helvetica Neue" w:hAnsi="Helvetica Neue" w:cs="Helvetica Neue"/>
+                <w:color w:val="000000"/>
+              </w:rPr>
+            </w:pPr>
+            <w:r>
+              <w:rPr>
+                <w:rFonts w:ascii="Helvetica Neue" w:hAnsi="Helvetica Neue" w:cs="Helvetica Neue"/>
+                <w:color w:val="000000"/>
+              </w:rPr>
+              <w:t>4</w:t>
+            </w:r>
+          </w:p>
+        </w:tc>
+        <w:tc>
+          <w:tcPr>
+            <w:tcW w:w="1502" w:type="dxa"/>
+          </w:tcPr>
+          <w:p>
+            <w:pPr>
+              <w:rPr>
+                <w:rFonts w:ascii="Helvetica Neue" w:hAnsi="Helvetica Neue" w:cs="Helvetica Neue"/>
+                <w:color w:val="000000"/>
+              </w:rPr>
+            </w:pPr>
+            <w:r>
+              <w:rPr>
+                <w:rFonts w:ascii="Helvetica Neue" w:hAnsi="Helvetica Neue" w:cs="Helvetica Neue"/>
+                <w:color w:val="000000"/>
+              </w:rPr>
+              <w:t>5</w:t>
+            </w:r>
+          </w:p>
+        </w:tc>
+      </w:tr>
+      <w:tr>
+        <w:tc>
+          <w:tcPr>
+            <w:tcW w:w="1501" w:type="dxa"/>
+          </w:tcPr>
+          <w:p>
+            <w:pPr>
+              <w:rPr>
+                <w:rFonts w:ascii="Helvetica Neue" w:hAnsi="Helvetica Neue" w:cs="Helvetica Neue"/>
+                <w:color w:val="000000"/>
+              </w:rPr>
+            </w:pPr>
+            <w:r>
+              <w:rPr>
+                <w:rFonts w:ascii="Helvetica Neue" w:hAnsi="Helvetica Neue" w:cs="Helvetica Neue"/>
+                <w:color w:val="000000"/>
+              </w:rPr>
+              <w:t>1</w:t>
+            </w:r>
+          </w:p>
+        </w:tc>
+        <w:tc>
+          <w:tcPr>
+            <w:tcW w:w="1501" w:type="dxa"/>
+          </w:tcPr>
+          <w:p>
+            <w:pPr>
+              <w:pStyle w:val="p1"/>
+            </w:pPr>
+            <w:r>
+              <w:rPr>
+                <w:rStyle w:val="s1"/>
+              </w:rPr>
+              <w:t>0.534</w:t>
+            </w:r>
+          </w:p>
+        </w:tc>
+        <w:tc>
+          <w:tcPr>
+            <w:tcW w:w="1502" w:type="dxa"/>
+          </w:tcPr>
+          <w:p>
+            <w:pPr>
+              <w:pStyle w:val="p1"/>
+            </w:pPr>
+            <w:r>
+              <w:rPr>
+                <w:rStyle w:val="s1"/>
+              </w:rPr>
+              <w:t>0.264</w:t>
+            </w:r>
+          </w:p>
+        </w:tc>
+        <w:tc>
+          <w:tcPr>
+            <w:tcW w:w="1502" w:type="dxa"/>
+          </w:tcPr>
+          <w:p>
+            <w:pPr>
+              <w:rPr>
+                <w:rFonts w:ascii="Helvetica Neue" w:hAnsi="Helvetica Neue" w:cs="Helvetica Neue"/>
+                <w:color w:val="000000"/>
+              </w:rPr>
+            </w:pPr>
+          </w:p>
+        </w:tc>
+        <w:tc>
+          <w:tcPr>
+            <w:tcW w:w="1502" w:type="dxa"/>
+          </w:tcPr>
+          <w:p>
+            <w:pPr>
+              <w:rPr>
+                <w:rFonts w:ascii="Helvetica Neue" w:hAnsi="Helvetica Neue" w:cs="Helvetica Neue"/>
+                <w:color w:val="000000"/>
+              </w:rPr>
+            </w:pPr>
+          </w:p>
+        </w:tc>
+        <w:tc>
+          <w:tcPr>
+            <w:tcW w:w="1502" w:type="dxa"/>
+          </w:tcPr>
+          <w:p>
+            <w:pPr>
+              <w:rPr>
+                <w:rFonts w:ascii="Helvetica Neue" w:hAnsi="Helvetica Neue" w:cs="Helvetica Neue"/>
+                <w:color w:val="000000"/>
+              </w:rPr>
+            </w:pPr>
+          </w:p>
+        </w:tc>
+      </w:tr>
+      <w:tr>
+        <w:tc>
+          <w:tcPr>
+            <w:tcW w:w="1501" w:type="dxa"/>
+          </w:tcPr>
+          <w:p>
+            <w:pPr>
+              <w:rPr>
+                <w:rFonts w:ascii="Helvetica Neue" w:hAnsi="Helvetica Neue" w:cs="Helvetica Neue"/>
+                <w:color w:val="000000"/>
+              </w:rPr>
+            </w:pPr>
+            <w:r>
+              <w:rPr>
+                <w:rFonts w:ascii="Helvetica Neue" w:hAnsi="Helvetica Neue" w:cs="Helvetica Neue"/>
+                <w:color w:val="000000"/>
+              </w:rPr>
+              <w:t>2</w:t>
+            </w:r>
+          </w:p>
+        </w:tc>
+        <w:tc>
+          <w:tcPr>
+            <w:tcW w:w="1501" w:type="dxa"/>
+          </w:tcPr>
+          <w:p>
+            <w:pPr>
+              <w:pStyle w:val="p1"/>
+            </w:pPr>
+            <w:r>
+              <w:rPr>
+                <w:rStyle w:val="s1"/>
+              </w:rPr>
+              <w:t>0.746</w:t>
+            </w:r>
+          </w:p>
+        </w:tc>
+        <w:tc>
+          <w:tcPr>
+            <w:tcW w:w="1502" w:type="dxa"/>
+          </w:tcPr>
+          <w:p>
+            <w:pPr>
+              <w:pStyle w:val="p1"/>
+            </w:pPr>
+            <w:r>
+              <w:rPr>
+                <w:rStyle w:val="s1"/>
+              </w:rPr>
+              <w:t>0.54</w:t>
+            </w:r>
+            <w:bookmarkStart w:id="0" w:name="_GoBack"/>
+            <w:bookmarkEnd w:id="0"/>
+          </w:p>
+        </w:tc>
+        <w:tc>
+          <w:tcPr>
+            <w:tcW w:w="1502" w:type="dxa"/>
+          </w:tcPr>
+          <w:p>
+            <w:pPr>
+              <w:rPr>
+                <w:rFonts w:ascii="Helvetica Neue" w:hAnsi="Helvetica Neue" w:cs="Helvetica Neue"/>
+                <w:color w:val="000000"/>
+              </w:rPr>
+            </w:pPr>
+          </w:p>
+        </w:tc>
+        <w:tc>
+          <w:tcPr>
+            <w:tcW w:w="1502" w:type="dxa"/>
+          </w:tcPr>
+          <w:p>
+            <w:pPr>
+              <w:rPr>
+                <w:rFonts w:ascii="Helvetica Neue" w:hAnsi="Helvetica Neue" w:cs="Helvetica Neue"/>
+                <w:color w:val="000000"/>
+              </w:rPr>
+            </w:pPr>
+          </w:p>
+        </w:tc>
+        <w:tc>
+          <w:tcPr>
+            <w:tcW w:w="1502" w:type="dxa"/>
+          </w:tcPr>
+          <w:p>
+            <w:pPr>
+              <w:rPr>
+                <w:rFonts w:ascii="Helvetica Neue" w:hAnsi="Helvetica Neue" w:cs="Helvetica Neue"/>
+                <w:color w:val="000000"/>
+              </w:rPr>
+            </w:pPr>
+          </w:p>
+        </w:tc>
+      </w:tr>
+      <w:tr>
+        <w:tc>
+          <w:tcPr>
+            <w:tcW w:w="1501" w:type="dxa"/>
+          </w:tcPr>
+          <w:p>
+            <w:pPr>
+              <w:rPr>
+                <w:rFonts w:ascii="Helvetica Neue" w:hAnsi="Helvetica Neue" w:cs="Helvetica Neue"/>
+                <w:color w:val="000000"/>
+              </w:rPr>
+            </w:pPr>
+            <w:r>
+              <w:rPr>
+                <w:rFonts w:ascii="Helvetica Neue" w:hAnsi="Helvetica Neue" w:cs="Helvetica Neue"/>
+                <w:color w:val="000000"/>
+              </w:rPr>
+              <w:t>3</w:t>
+            </w:r>
+          </w:p>
+        </w:tc>
+        <w:tc>
+          <w:tcPr>
+            <w:tcW w:w="1501" w:type="dxa"/>
+          </w:tcPr>
+          <w:p>
+            <w:pPr>
+              <w:rPr>
+                <w:rFonts w:ascii="Helvetica Neue" w:hAnsi="Helvetica Neue" w:cs="Helvetica Neue"/>
+                <w:color w:val="000000"/>
+              </w:rPr>
+            </w:pPr>
+          </w:p>
+        </w:tc>
+        <w:tc>
+          <w:tcPr>
+            <w:tcW w:w="1502" w:type="dxa"/>
+          </w:tcPr>
+          <w:p>
+            <w:pPr>
+              <w:rPr>
+                <w:rFonts w:ascii="Helvetica Neue" w:hAnsi="Helvetica Neue" w:cs="Helvetica Neue"/>
+                <w:color w:val="000000"/>
+              </w:rPr>
+            </w:pPr>
+          </w:p>
+        </w:tc>
+        <w:tc>
+          <w:tcPr>
+            <w:tcW w:w="1502" w:type="dxa"/>
+          </w:tcPr>
+          <w:p>
+            <w:pPr>
+              <w:rPr>
+                <w:rFonts w:ascii="Helvetica Neue" w:hAnsi="Helvetica Neue" w:cs="Helvetica Neue"/>
+                <w:color w:val="000000"/>
+              </w:rPr>
+            </w:pPr>
+          </w:p>
+        </w:tc>
+        <w:tc>
+          <w:tcPr>
+            <w:tcW w:w="1502" w:type="dxa"/>
+          </w:tcPr>
+          <w:p>
+            <w:pPr>
+              <w:rPr>
+                <w:rFonts w:ascii="Helvetica Neue" w:hAnsi="Helvetica Neue" w:cs="Helvetica Neue"/>
+                <w:color w:val="000000"/>
+              </w:rPr>
+            </w:pPr>
+          </w:p>
+        </w:tc>
+        <w:tc>
+          <w:tcPr>
+            <w:tcW w:w="1502" w:type="dxa"/>
+          </w:tcPr>
+          <w:p>
+            <w:pPr>
+              <w:rPr>
+                <w:rFonts w:ascii="Helvetica Neue" w:hAnsi="Helvetica Neue" w:cs="Helvetica Neue"/>
+                <w:color w:val="000000"/>
+              </w:rPr>
+            </w:pPr>
+          </w:p>
+        </w:tc>
+      </w:tr>
+      <w:tr>
+        <w:trPr>
+          <w:trHeight w:val="323"/>
+        </w:trPr>
+        <w:tc>
+          <w:tcPr>
+            <w:tcW w:w="1501" w:type="dxa"/>
+          </w:tcPr>
+          <w:p>
+            <w:pPr>
+              <w:rPr>
+                <w:rFonts w:ascii="Helvetica Neue" w:hAnsi="Helvetica Neue" w:cs="Helvetica Neue"/>
+                <w:color w:val="000000"/>
+              </w:rPr>
+            </w:pPr>
+            <w:r>
+              <w:rPr>
+                <w:rFonts w:ascii="Helvetica Neue" w:hAnsi="Helvetica Neue" w:cs="Helvetica Neue"/>
+                <w:color w:val="000000"/>
+              </w:rPr>
+              <w:t>4</w:t>
+            </w:r>
+          </w:p>
+        </w:tc>
+        <w:tc>
+          <w:tcPr>
+            <w:tcW w:w="1501" w:type="dxa"/>
+          </w:tcPr>
+          <w:p>
+            <w:pPr>
+              <w:rPr>
+                <w:rFonts w:ascii="Helvetica Neue" w:hAnsi="Helvetica Neue" w:cs="Helvetica Neue"/>
+                <w:color w:val="000000"/>
+              </w:rPr>
+            </w:pPr>
+          </w:p>
+        </w:tc>
+        <w:tc>
+          <w:tcPr>
+            <w:tcW w:w="1502" w:type="dxa"/>
+          </w:tcPr>
+          <w:p>
+            <w:pPr>
+              <w:rPr>
+                <w:rFonts w:ascii="Helvetica Neue" w:hAnsi="Helvetica Neue" w:cs="Helvetica Neue"/>
+                <w:color w:val="000000"/>
+              </w:rPr>
+            </w:pPr>
+          </w:p>
+        </w:tc>
+        <w:tc>
+          <w:tcPr>
+            <w:tcW w:w="1502" w:type="dxa"/>
+          </w:tcPr>
+          <w:p>
+            <w:pPr>
+              <w:rPr>
+                <w:rFonts w:ascii="Helvetica Neue" w:hAnsi="Helvetica Neue" w:cs="Helvetica Neue"/>
+                <w:color w:val="000000"/>
+              </w:rPr>
+            </w:pPr>
+          </w:p>
+        </w:tc>
+        <w:tc>
+          <w:tcPr>
+            <w:tcW w:w="1502" w:type="dxa"/>
+          </w:tcPr>
+          <w:p>
+            <w:pPr>
+              <w:rPr>
+                <w:rFonts w:ascii="Helvetica Neue" w:hAnsi="Helvetica Neue" w:cs="Helvetica Neue"/>
+                <w:color w:val="000000"/>
+              </w:rPr>
+            </w:pPr>
+          </w:p>
+        </w:tc>
+        <w:tc>
+          <w:tcPr>
+            <w:tcW w:w="1502" w:type="dxa"/>
+          </w:tcPr>
+          <w:p>
+            <w:pPr>
+              <w:rPr>
+                <w:rFonts w:ascii="Helvetica Neue" w:hAnsi="Helvetica Neue" w:cs="Helvetica Neue"/>
+                <w:color w:val="000000"/>
+              </w:rPr>
+            </w:pPr>
+          </w:p>
+        </w:tc>
+      </w:tr>
+      <w:tr>
+        <w:trPr>
+          <w:trHeight w:val="242"/>
+        </w:trPr>
+        <w:tc>
+          <w:tcPr>
+            <w:tcW w:w="1501" w:type="dxa"/>
+          </w:tcPr>
+          <w:p>
+            <w:pPr>
+              <w:rPr>
+                <w:rFonts w:ascii="Helvetica Neue" w:hAnsi="Helvetica Neue" w:cs="Helvetica Neue"/>
+                <w:color w:val="000000"/>
+              </w:rPr>
+            </w:pPr>
+            <w:r>
+              <w:rPr>
+                <w:rFonts w:ascii="Helvetica Neue" w:hAnsi="Helvetica Neue" w:cs="Helvetica Neue"/>
+                <w:color w:val="000000"/>
+              </w:rPr>
+              <w:t>5</w:t>
+            </w:r>
+          </w:p>
+        </w:tc>
+        <w:tc>
+          <w:tcPr>
+            <w:tcW w:w="1501" w:type="dxa"/>
+          </w:tcPr>
+          <w:p>
+            <w:pPr>
+              <w:rPr>
+                <w:rFonts w:ascii="Helvetica Neue" w:hAnsi="Helvetica Neue" w:cs="Helvetica Neue"/>
+                <w:color w:val="000000"/>
+              </w:rPr>
+            </w:pPr>
+          </w:p>
+        </w:tc>
+        <w:tc>
+          <w:tcPr>
+            <w:tcW w:w="1502" w:type="dxa"/>
+          </w:tcPr>
+          <w:p>
+            <w:pPr>
+              <w:rPr>
+                <w:rFonts w:ascii="Helvetica Neue" w:hAnsi="Helvetica Neue" w:cs="Helvetica Neue"/>
+                <w:color w:val="000000"/>
+              </w:rPr>
+            </w:pPr>
+          </w:p>
+        </w:tc>
+        <w:tc>
+          <w:tcPr>
+            <w:tcW w:w="1502" w:type="dxa"/>
+          </w:tcPr>
+          <w:p>
+            <w:pPr>
+              <w:rPr>
+                <w:rFonts w:ascii="Helvetica Neue" w:hAnsi="Helvetica Neue" w:cs="Helvetica Neue"/>
+                <w:color w:val="000000"/>
+              </w:rPr>
+            </w:pPr>
+          </w:p>
+        </w:tc>
+        <w:tc>
+          <w:tcPr>
+            <w:tcW w:w="1502" w:type="dxa"/>
+          </w:tcPr>
+          <w:p>
+            <w:pPr>
+              <w:rPr>
+                <w:rFonts w:ascii="Helvetica Neue" w:hAnsi="Helvetica Neue" w:cs="Helvetica Neue"/>
+                <w:color w:val="000000"/>
+              </w:rPr>
+            </w:pPr>
+          </w:p>
+        </w:tc>
+        <w:tc>
+          <w:tcPr>
+            <w:tcW w:w="1502" w:type="dxa"/>
+          </w:tcPr>
+          <w:p>
+            <w:pPr>
+              <w:rPr>
+                <w:rFonts w:ascii="Helvetica Neue" w:hAnsi="Helvetica Neue" w:cs="Helvetica Neue"/>
+                <w:color w:val="000000"/>
+              </w:rPr>
+            </w:pPr>
+          </w:p>
+        </w:tc>
+      </w:tr>
+    </w:tbl>
+    <w:p>
+      <w:pPr>
+        <w:rPr>
+          <w:rFonts w:ascii="Helvetica Neue" w:hAnsi="Helvetica Neue" w:cs="Helvetica Neue"/>
+          <w:color w:val="000000"/>
+        </w:rPr>
+      </w:pPr>
+    </w:p>
+    <w:p>
+      <w:pPr>
+        <w:rPr>
+          <w:rFonts w:ascii="Helvetica Neue" w:hAnsi="Helvetica Neue" w:cs="Helvetica Neue"/>
+          <w:color w:val="000000"/>
+        </w:rPr>
+      </w:pPr>
     </w:p>
     <w:p>
       <w:pPr>
@@ -605,6 +1278,48 @@
     <w:semiHidden/>
     <w:unhideWhenUsed/>
   </w:style>
+  <w:style w:type="table" w:styleId="TableGrid">
+    <w:name w:val="Table Grid"/>
+    <w:basedOn w:val="TableNormal"/>
+    <w:uiPriority w:val="39"/>
+    <w:rsid w:val="00C85768"/>
+    <w:tblPr>
+      <w:tblInd w:w="0" w:type="dxa"/>
+      <w:tblBorders>
+        <w:top w:val="single" w:sz="4" w:space="0" w:color="auto"/>
+        <w:left w:val="single" w:sz="4" w:space="0" w:color="auto"/>
+        <w:bottom w:val="single" w:sz="4" w:space="0" w:color="auto"/>
+        <w:right w:val="single" w:sz="4" w:space="0" w:color="auto"/>
+        <w:insideH w:val="single" w:sz="4" w:space="0" w:color="auto"/>
+        <w:insideV w:val="single" w:sz="4" w:space="0" w:color="auto"/>
+      </w:tblBorders>
+      <w:tblCellMar>
+        <w:top w:w="0" w:type="dxa"/>
+        <w:left w:w="108" w:type="dxa"/>
+        <w:bottom w:w="0" w:type="dxa"/>
+        <w:right w:w="108" w:type="dxa"/>
+      </w:tblCellMar>
+    </w:tblPr>
+  </w:style>
+  <w:style w:type="paragraph" w:customStyle="1" w:styleId="p1">
+    <w:name w:val="p1"/>
+    <w:basedOn w:val="Normal"/>
+    <w:rsid w:val="00322257"/>
+    <w:pPr>
+      <w:shd w:val="clear" w:color="auto" w:fill="FFFFFF"/>
+    </w:pPr>
+    <w:rPr>
+      <w:rFonts w:ascii="Menlo" w:hAnsi="Menlo" w:cs="Menlo"/>
+      <w:color w:val="000000"/>
+      <w:sz w:val="17"/>
+      <w:szCs w:val="17"/>
+    </w:rPr>
+  </w:style>
+  <w:style w:type="character" w:customStyle="1" w:styleId="s1">
+    <w:name w:val="s1"/>
+    <w:basedOn w:val="DefaultParagraphFont"/>
+    <w:rsid w:val="00322257"/>
+  </w:style>
 </w:styles>
 </file>
 

</xml_diff>